<commit_message>
Tweaks before we jump to 2.0.7.2
</commit_message>
<xml_diff>
--- a/CONFIG_TWEAKS.docx
+++ b/CONFIG_TWEAKS.docx
@@ -164,6 +164,42 @@
       </w:pPr>
       <w:r>
         <w:t>#define Z_SAFE_HOMING</w:t>
+      </w:r>
+    </w:p>
+    <w:p>
+      <w:pPr>
+        <w:pStyle w:val="ListParagraph"/>
+        <w:numPr>
+          <w:ilvl w:val="0"/>
+          <w:numId w:val="2"/>
+        </w:numPr>
+      </w:pPr>
+      <w:r>
+        <w:t>#define Z_MIN_POS -5</w:t>
+      </w:r>
+    </w:p>
+    <w:p>
+      <w:pPr>
+        <w:pStyle w:val="ListParagraph"/>
+        <w:numPr>
+          <w:ilvl w:val="0"/>
+          <w:numId w:val="2"/>
+        </w:numPr>
+      </w:pPr>
+      <w:r>
+        <w:t>//#define BLTOUCH_HS_MODE</w:t>
+      </w:r>
+    </w:p>
+    <w:p>
+      <w:pPr>
+        <w:pStyle w:val="ListParagraph"/>
+        <w:numPr>
+          <w:ilvl w:val="0"/>
+          <w:numId w:val="2"/>
+        </w:numPr>
+      </w:pPr>
+      <w:r>
+        <w:t>#define E0_CURRENT      1000</w:t>
       </w:r>
     </w:p>
     <w:p>
@@ -886,7 +922,6 @@
   <w:style w:type="character" w:default="1" w:styleId="DefaultParagraphFont">
     <w:name w:val="Default Paragraph Font"/>
     <w:uiPriority w:val="1"/>
-    <w:semiHidden/>
     <w:unhideWhenUsed/>
   </w:style>
   <w:style w:type="table" w:default="1" w:styleId="TableNormal">

</xml_diff>

<commit_message>
Fixed PID and retraction.
</commit_message>
<xml_diff>
--- a/CONFIG_TWEAKS.docx
+++ b/CONFIG_TWEAKS.docx
@@ -139,7 +139,7 @@
         </w:numPr>
       </w:pPr>
       <w:r>
-        <w:t>#define ABL_BILINEAR_SUBDIVISION</w:t>
+        <w:t>#define USE_PROBE_FOR_Z_HOMING</w:t>
       </w:r>
     </w:p>
     <w:p>
@@ -151,7 +151,7 @@
         </w:numPr>
       </w:pPr>
       <w:r>
-        <w:t>#define USE_PROBE_FOR_Z_HOMING</w:t>
+        <w:t>#define Z_SAFE_HOMING</w:t>
       </w:r>
     </w:p>
     <w:p>
@@ -163,7 +163,7 @@
         </w:numPr>
       </w:pPr>
       <w:r>
-        <w:t>#define Z_SAFE_HOMING</w:t>
+        <w:t>//#define BLTOUCH_HS_MODE</w:t>
       </w:r>
     </w:p>
     <w:p>
@@ -175,7 +175,7 @@
         </w:numPr>
       </w:pPr>
       <w:r>
-        <w:t>#define Z_MIN_POS -5</w:t>
+        <w:t>#define E0_CURRENT      1000</w:t>
       </w:r>
     </w:p>
     <w:p>
@@ -187,7 +187,7 @@
         </w:numPr>
       </w:pPr>
       <w:r>
-        <w:t>//#define BLTOUCH_HS_MODE</w:t>
+        <w:t>#define SDCARD_CONNECTION ONBOARD</w:t>
       </w:r>
     </w:p>
     <w:p>
@@ -199,7 +199,7 @@
         </w:numPr>
       </w:pPr>
       <w:r>
-        <w:t>#define E0_CURRENT      1000</w:t>
+        <w:t>//#define ABL_BILINEAR_SUBDIVISION</w:t>
       </w:r>
     </w:p>
     <w:p>
@@ -211,7 +211,7 @@
         </w:numPr>
       </w:pPr>
       <w:r>
-        <w:t>#define SDCARD_CONNECTION ONBOARD</w:t>
+        <w:t>#define DEFAULT_MAX_FEEDRATE          { 500, 500, 5, 75 }</w:t>
       </w:r>
     </w:p>
     <w:p>
@@ -223,7 +223,7 @@
         </w:numPr>
       </w:pPr>
       <w:r>
-        <w:t>//#define ABL_BILINEAR_SUBDIVISION</w:t>
+        <w:t>#define DEFAULT_RETRACT_ACCELERATION  600</w:t>
       </w:r>
     </w:p>
     <w:p>
@@ -275,9 +275,17 @@
           <w:ilvl w:val="0"/>
           <w:numId w:val="1"/>
         </w:numPr>
-      </w:pPr>
-      <w:r>
-        <w:t>#define SQUARE_WAVE_STEPPING</w:t>
+        <w:rPr>
+          <w:rFonts w:asciiTheme="minorHAnsi" w:eastAsiaTheme="minorHAnsi" w:hAnsiTheme="minorHAnsi" w:cstheme="minorBidi"/>
+          <w:lang w:eastAsia="en-US"/>
+        </w:rPr>
+      </w:pPr>
+      <w:r>
+        <w:rPr>
+          <w:rFonts w:asciiTheme="minorHAnsi" w:eastAsiaTheme="minorHAnsi" w:hAnsiTheme="minorHAnsi" w:cstheme="minorBidi"/>
+          <w:lang w:eastAsia="en-US"/>
+        </w:rPr>
+        <w:t>#define DIRECT_PIN_CONTROL</w:t>
       </w:r>
     </w:p>
     <w:p>
@@ -287,7 +295,18 @@
           <w:ilvl w:val="0"/>
           <w:numId w:val="1"/>
         </w:numPr>
-      </w:pPr>
+        <w:rPr>
+          <w:rFonts w:asciiTheme="minorHAnsi" w:eastAsiaTheme="minorHAnsi" w:hAnsiTheme="minorHAnsi" w:cstheme="minorBidi"/>
+          <w:lang w:eastAsia="en-US"/>
+        </w:rPr>
+      </w:pPr>
+      <w:r>
+        <w:rPr>
+          <w:rFonts w:asciiTheme="minorHAnsi" w:eastAsiaTheme="minorHAnsi" w:hAnsiTheme="minorHAnsi" w:cstheme="minorBidi"/>
+          <w:lang w:eastAsia="en-US"/>
+        </w:rPr>
+        <w:t>#define PINS_DEBUGGING</w:t>
+      </w:r>
     </w:p>
     <w:sectPr>
       <w:pgSz w:w="11900" w:h="16840"/>

</xml_diff>